<commit_message>
input wrong info related to cell number
</commit_message>
<xml_diff>
--- a/LAKSHMANA.docx
+++ b/LAKSHMANA.docx
@@ -1,6 +1,6 @@
 
 <file path=word/document.xml><?xml version="1.0" encoding="utf-8"?>
-<w:document xmlns:wpc="http://schemas.microsoft.com/office/word/2010/wordprocessingCanvas" xmlns:mc="http://schemas.openxmlformats.org/markup-compatibility/2006" xmlns:o="urn:schemas-microsoft-com:office:office" xmlns:r="http://schemas.openxmlformats.org/officeDocument/2006/relationships" xmlns:m="http://schemas.openxmlformats.org/officeDocument/2006/math" xmlns:v="urn:schemas-microsoft-com:vml" xmlns:wp14="http://schemas.microsoft.com/office/word/2010/wordprocessingDrawing" xmlns:wp="http://schemas.openxmlformats.org/drawingml/2006/wordprocessingDrawing" xmlns:w10="urn:schemas-microsoft-com:office:word" xmlns:w="http://schemas.openxmlformats.org/wordprocessingml/2006/main" xmlns:w14="http://schemas.microsoft.com/office/word/2010/wordml" xmlns:wpg="http://schemas.microsoft.com/office/word/2010/wordprocessingGroup" xmlns:wpi="http://schemas.microsoft.com/office/word/2010/wordprocessingInk" xmlns:wne="http://schemas.microsoft.com/office/word/2006/wordml" xmlns:wps="http://schemas.microsoft.com/office/word/2010/wordprocessingShape" mc:Ignorable="w14 wp14">
+<w:document xmlns:wpc="http://schemas.microsoft.com/office/word/2010/wordprocessingCanvas" xmlns:mo="http://schemas.microsoft.com/office/mac/office/2008/main" xmlns:mc="http://schemas.openxmlformats.org/markup-compatibility/2006" xmlns:mv="urn:schemas-microsoft-com:mac:vml" xmlns:o="urn:schemas-microsoft-com:office:office" xmlns:r="http://schemas.openxmlformats.org/officeDocument/2006/relationships" xmlns:m="http://schemas.openxmlformats.org/officeDocument/2006/math" xmlns:v="urn:schemas-microsoft-com:vml" xmlns:wp14="http://schemas.microsoft.com/office/word/2010/wordprocessingDrawing" xmlns:wp="http://schemas.openxmlformats.org/drawingml/2006/wordprocessingDrawing" xmlns:w10="urn:schemas-microsoft-com:office:word" xmlns:w="http://schemas.openxmlformats.org/wordprocessingml/2006/main" xmlns:w14="http://schemas.microsoft.com/office/word/2010/wordml" xmlns:wpg="http://schemas.microsoft.com/office/word/2010/wordprocessingGroup" xmlns:wpi="http://schemas.microsoft.com/office/word/2010/wordprocessingInk" xmlns:wne="http://schemas.microsoft.com/office/word/2006/wordml" xmlns:wps="http://schemas.microsoft.com/office/word/2010/wordprocessingShape" mc:Ignorable="w14 wp14">
   <w:body>
     <w:p>
       <w:pPr>
@@ -30,13 +30,13 @@
         <w:tab/>
       </w:r>
       <w:r>
-        <w:t xml:space="preserve">                                                     </w:t>
+        <w:t xml:space="preserve">                                  </w:t>
+      </w:r>
+      <w:r>
+        <w:t xml:space="preserve">                    678 779 3115</w:t>
       </w:r>
       <w:bookmarkStart w:id="0" w:name="_GoBack"/>
       <w:bookmarkEnd w:id="0"/>
-      <w:r>
-        <w:t xml:space="preserve"> 678 677 3511</w:t>
-      </w:r>
     </w:p>
     <w:p>
       <w:pPr>
@@ -1327,9 +1327,8 @@
           <w:sz w:val="20"/>
           <w:szCs w:val="20"/>
         </w:rPr>
-        <w:t xml:space="preserve">rnate, </w:t>
-      </w:r>
-      <w:proofErr w:type="gramStart"/>
+        <w:t>rnate, Spring</w:t>
+      </w:r>
       <w:r>
         <w:rPr>
           <w:rStyle w:val="apple-style-span"/>
@@ -1338,9 +1337,8 @@
           <w:sz w:val="20"/>
           <w:szCs w:val="20"/>
         </w:rPr>
-        <w:t>Spring</w:t>
-      </w:r>
-      <w:proofErr w:type="gramEnd"/>
+        <w:t xml:space="preserve">, iBatis, </w:t>
+      </w:r>
       <w:r>
         <w:rPr>
           <w:rStyle w:val="apple-style-span"/>
@@ -1349,9 +1347,14 @@
           <w:sz w:val="20"/>
           <w:szCs w:val="20"/>
         </w:rPr>
-        <w:t xml:space="preserve">, iBatis, </w:t>
-      </w:r>
-      <w:r>
+        <w:t>Quartz, iText,</w:t>
+      </w:r>
+    </w:p>
+    <w:p>
+      <w:pPr>
+        <w:tabs>
+          <w:tab w:val="left" w:pos="3060"/>
+        </w:tabs>
         <w:rPr>
           <w:rStyle w:val="apple-style-span"/>
           <w:rFonts w:ascii="Arial" w:hAnsi="Arial" w:cs="Arial"/>
@@ -1359,14 +1362,8 @@
           <w:sz w:val="20"/>
           <w:szCs w:val="20"/>
         </w:rPr>
-        <w:t>Quartz, iText,</w:t>
-      </w:r>
-    </w:p>
-    <w:p>
-      <w:pPr>
-        <w:tabs>
-          <w:tab w:val="left" w:pos="3060"/>
-        </w:tabs>
+      </w:pPr>
+      <w:r>
         <w:rPr>
           <w:rStyle w:val="apple-style-span"/>
           <w:rFonts w:ascii="Arial" w:hAnsi="Arial" w:cs="Arial"/>
@@ -1374,7 +1371,9 @@
           <w:sz w:val="20"/>
           <w:szCs w:val="20"/>
         </w:rPr>
-      </w:pPr>
+        <w:tab/>
+        <w:t>JProfiler, JavaBeans, EJB</w:t>
+      </w:r>
       <w:r>
         <w:rPr>
           <w:rStyle w:val="apple-style-span"/>
@@ -1383,8 +1382,7 @@
           <w:sz w:val="20"/>
           <w:szCs w:val="20"/>
         </w:rPr>
-        <w:tab/>
-        <w:t>JProfiler, JavaBeans, EJB</w:t>
+        <w:t xml:space="preserve">, JDBC, JNDI, AJAX, </w:t>
       </w:r>
       <w:r>
         <w:rPr>
@@ -1394,7 +1392,7 @@
           <w:sz w:val="20"/>
           <w:szCs w:val="20"/>
         </w:rPr>
-        <w:t xml:space="preserve">, JDBC, JNDI, AJAX, </w:t>
+        <w:t xml:space="preserve">JSTL, JAXB, JSF, </w:t>
       </w:r>
       <w:r>
         <w:rPr>
@@ -1404,7 +1402,7 @@
           <w:sz w:val="20"/>
           <w:szCs w:val="20"/>
         </w:rPr>
-        <w:t xml:space="preserve">JSTL, JAXB, JSF, </w:t>
+        <w:t>RUP, JMS</w:t>
       </w:r>
       <w:r>
         <w:rPr>
@@ -1414,9 +1412,14 @@
           <w:sz w:val="20"/>
           <w:szCs w:val="20"/>
         </w:rPr>
-        <w:t>RUP, JMS</w:t>
-      </w:r>
-      <w:r>
+        <w:t xml:space="preserve"> </w:t>
+      </w:r>
+    </w:p>
+    <w:p>
+      <w:pPr>
+        <w:tabs>
+          <w:tab w:val="left" w:pos="3060"/>
+        </w:tabs>
         <w:rPr>
           <w:rStyle w:val="apple-style-span"/>
           <w:rFonts w:ascii="Arial" w:hAnsi="Arial" w:cs="Arial"/>
@@ -1424,14 +1427,8 @@
           <w:sz w:val="20"/>
           <w:szCs w:val="20"/>
         </w:rPr>
-        <w:t xml:space="preserve"> </w:t>
-      </w:r>
-    </w:p>
-    <w:p>
-      <w:pPr>
-        <w:tabs>
-          <w:tab w:val="left" w:pos="3060"/>
-        </w:tabs>
+      </w:pPr>
+      <w:r>
         <w:rPr>
           <w:rStyle w:val="apple-style-span"/>
           <w:rFonts w:ascii="Arial" w:hAnsi="Arial" w:cs="Arial"/>
@@ -1439,7 +1436,8 @@
           <w:sz w:val="20"/>
           <w:szCs w:val="20"/>
         </w:rPr>
-      </w:pPr>
+        <w:tab/>
+      </w:r>
       <w:r>
         <w:rPr>
           <w:rStyle w:val="apple-style-span"/>
@@ -1448,7 +1446,7 @@
           <w:sz w:val="20"/>
           <w:szCs w:val="20"/>
         </w:rPr>
-        <w:tab/>
+        <w:t>(IMAP/WCAP), i18n, ANT, JUnit, MQ Series, RMI, JSR 168 Portlet,</w:t>
       </w:r>
       <w:r>
         <w:rPr>
@@ -1458,7 +1456,7 @@
           <w:sz w:val="20"/>
           <w:szCs w:val="20"/>
         </w:rPr>
-        <w:t>(IMAP/WCAP), i18n, ANT, JUnit, MQ Series, RMI, JSR 168 Portlet,</w:t>
+        <w:t xml:space="preserve"> </w:t>
       </w:r>
       <w:r>
         <w:rPr>
@@ -1468,9 +1466,14 @@
           <w:sz w:val="20"/>
           <w:szCs w:val="20"/>
         </w:rPr>
-        <w:t xml:space="preserve"> </w:t>
-      </w:r>
-      <w:r>
+        <w:t xml:space="preserve">Portals, Ant, Dojo, </w:t>
+      </w:r>
+    </w:p>
+    <w:p>
+      <w:pPr>
+        <w:tabs>
+          <w:tab w:val="left" w:pos="3060"/>
+        </w:tabs>
         <w:rPr>
           <w:rStyle w:val="apple-style-span"/>
           <w:rFonts w:ascii="Arial" w:hAnsi="Arial" w:cs="Arial"/>
@@ -1478,14 +1481,8 @@
           <w:sz w:val="20"/>
           <w:szCs w:val="20"/>
         </w:rPr>
-        <w:t xml:space="preserve">Portals, Ant, Dojo, </w:t>
-      </w:r>
-    </w:p>
-    <w:p>
-      <w:pPr>
-        <w:tabs>
-          <w:tab w:val="left" w:pos="3060"/>
-        </w:tabs>
+      </w:pPr>
+      <w:r>
         <w:rPr>
           <w:rStyle w:val="apple-style-span"/>
           <w:rFonts w:ascii="Arial" w:hAnsi="Arial" w:cs="Arial"/>
@@ -1493,7 +1490,8 @@
           <w:sz w:val="20"/>
           <w:szCs w:val="20"/>
         </w:rPr>
-      </w:pPr>
+        <w:tab/>
+      </w:r>
       <w:r>
         <w:rPr>
           <w:rStyle w:val="apple-style-span"/>
@@ -1502,7 +1500,7 @@
           <w:sz w:val="20"/>
           <w:szCs w:val="20"/>
         </w:rPr>
-        <w:tab/>
+        <w:t xml:space="preserve">GWT, </w:t>
       </w:r>
       <w:r>
         <w:rPr>
@@ -1512,7 +1510,7 @@
           <w:sz w:val="20"/>
           <w:szCs w:val="20"/>
         </w:rPr>
-        <w:t xml:space="preserve">GWT, </w:t>
+        <w:t xml:space="preserve">Mule </w:t>
       </w:r>
       <w:r>
         <w:rPr>
@@ -1522,7 +1520,7 @@
           <w:sz w:val="20"/>
           <w:szCs w:val="20"/>
         </w:rPr>
-        <w:t xml:space="preserve">Mule </w:t>
+        <w:t>ESB</w:t>
       </w:r>
       <w:r>
         <w:rPr>
@@ -1532,8 +1530,18 @@
           <w:sz w:val="20"/>
           <w:szCs w:val="20"/>
         </w:rPr>
-        <w:t>ESB</w:t>
-      </w:r>
+        <w:t xml:space="preserve">, JDOM, JAX-RPC, Java Mail, Swing, JPA, Apache Pluto, ActionScript, </w:t>
+      </w:r>
+    </w:p>
+    <w:p>
+      <w:pPr>
+        <w:tabs>
+          <w:tab w:val="left" w:pos="3060"/>
+        </w:tabs>
+        <w:rPr>
+          <w:rStyle w:val="apple-style-span"/>
+        </w:rPr>
+      </w:pPr>
       <w:r>
         <w:rPr>
           <w:rStyle w:val="apple-style-span"/>
@@ -1542,7 +1550,8 @@
           <w:sz w:val="20"/>
           <w:szCs w:val="20"/>
         </w:rPr>
-        <w:t xml:space="preserve">, JDOM, JAX-RPC, Java Mail, Swing, JPA, Apache Pluto, ActionScript, </w:t>
+        <w:tab/>
+        <w:t>Adobe Flex/Flash, Adobe AIR, JQuery</w:t>
       </w:r>
     </w:p>
     <w:p>
@@ -1550,11 +1559,6 @@
         <w:tabs>
           <w:tab w:val="left" w:pos="3060"/>
         </w:tabs>
-        <w:rPr>
-          <w:rStyle w:val="apple-style-span"/>
-        </w:rPr>
-      </w:pPr>
-      <w:r>
         <w:rPr>
           <w:rStyle w:val="apple-style-span"/>
           <w:rFonts w:ascii="Arial" w:hAnsi="Arial" w:cs="Arial"/>
@@ -1562,15 +1566,8 @@
           <w:sz w:val="20"/>
           <w:szCs w:val="20"/>
         </w:rPr>
-        <w:tab/>
-        <w:t>Adobe Flex/Flash, Adobe AIR, JQuery</w:t>
-      </w:r>
-    </w:p>
-    <w:p>
-      <w:pPr>
-        <w:tabs>
-          <w:tab w:val="left" w:pos="3060"/>
-        </w:tabs>
+      </w:pPr>
+      <w:r>
         <w:rPr>
           <w:rStyle w:val="apple-style-span"/>
           <w:rFonts w:ascii="Arial" w:hAnsi="Arial" w:cs="Arial"/>
@@ -1578,7 +1575,8 @@
           <w:sz w:val="20"/>
           <w:szCs w:val="20"/>
         </w:rPr>
-      </w:pPr>
+        <w:t xml:space="preserve">Servers &amp; IDEs </w:t>
+      </w:r>
       <w:r>
         <w:rPr>
           <w:rStyle w:val="apple-style-span"/>
@@ -1587,7 +1585,8 @@
           <w:sz w:val="20"/>
           <w:szCs w:val="20"/>
         </w:rPr>
-        <w:t xml:space="preserve">Servers &amp; IDEs </w:t>
+        <w:tab/>
+        <w:t xml:space="preserve">Eclipse, </w:t>
       </w:r>
       <w:r>
         <w:rPr>
@@ -1597,8 +1596,7 @@
           <w:sz w:val="20"/>
           <w:szCs w:val="20"/>
         </w:rPr>
-        <w:tab/>
-        <w:t xml:space="preserve">Eclipse, </w:t>
+        <w:t xml:space="preserve">JBuilder, </w:t>
       </w:r>
       <w:r>
         <w:rPr>
@@ -1608,7 +1606,7 @@
           <w:sz w:val="20"/>
           <w:szCs w:val="20"/>
         </w:rPr>
-        <w:t xml:space="preserve">JBuilder, </w:t>
+        <w:t xml:space="preserve">NetBeans, </w:t>
       </w:r>
       <w:r>
         <w:rPr>
@@ -1618,7 +1616,7 @@
           <w:sz w:val="20"/>
           <w:szCs w:val="20"/>
         </w:rPr>
-        <w:t xml:space="preserve">NetBeans, </w:t>
+        <w:t xml:space="preserve">IntelliJ IDEA, </w:t>
       </w:r>
       <w:r>
         <w:rPr>
@@ -1628,7 +1626,7 @@
           <w:sz w:val="20"/>
           <w:szCs w:val="20"/>
         </w:rPr>
-        <w:t xml:space="preserve">IntelliJ IDEA, </w:t>
+        <w:t>Apache Tomcat, WSAD</w:t>
       </w:r>
       <w:r>
         <w:rPr>
@@ -1638,9 +1636,14 @@
           <w:sz w:val="20"/>
           <w:szCs w:val="20"/>
         </w:rPr>
-        <w:t>Apache Tomcat, WSAD</w:t>
-      </w:r>
-      <w:r>
+        <w:t xml:space="preserve">, Oracle </w:t>
+      </w:r>
+    </w:p>
+    <w:p>
+      <w:pPr>
+        <w:tabs>
+          <w:tab w:val="left" w:pos="3060"/>
+        </w:tabs>
         <w:rPr>
           <w:rStyle w:val="apple-style-span"/>
           <w:rFonts w:ascii="Arial" w:hAnsi="Arial" w:cs="Arial"/>
@@ -1648,14 +1651,8 @@
           <w:sz w:val="20"/>
           <w:szCs w:val="20"/>
         </w:rPr>
-        <w:t xml:space="preserve">, Oracle </w:t>
-      </w:r>
-    </w:p>
-    <w:p>
-      <w:pPr>
-        <w:tabs>
-          <w:tab w:val="left" w:pos="3060"/>
-        </w:tabs>
+      </w:pPr>
+      <w:r>
         <w:rPr>
           <w:rStyle w:val="apple-style-span"/>
           <w:rFonts w:ascii="Arial" w:hAnsi="Arial" w:cs="Arial"/>
@@ -1663,7 +1660,9 @@
           <w:sz w:val="20"/>
           <w:szCs w:val="20"/>
         </w:rPr>
-      </w:pPr>
+        <w:tab/>
+        <w:t xml:space="preserve">Application Server, WAS, </w:t>
+      </w:r>
       <w:r>
         <w:rPr>
           <w:rStyle w:val="apple-style-span"/>
@@ -1672,8 +1671,7 @@
           <w:sz w:val="20"/>
           <w:szCs w:val="20"/>
         </w:rPr>
-        <w:tab/>
-        <w:t xml:space="preserve">Application Server, WAS, </w:t>
+        <w:t xml:space="preserve">IBM </w:t>
       </w:r>
       <w:r>
         <w:rPr>
@@ -1683,7 +1681,7 @@
           <w:sz w:val="20"/>
           <w:szCs w:val="20"/>
         </w:rPr>
-        <w:t xml:space="preserve">IBM </w:t>
+        <w:t>WebS</w:t>
       </w:r>
       <w:r>
         <w:rPr>
@@ -1693,7 +1691,7 @@
           <w:sz w:val="20"/>
           <w:szCs w:val="20"/>
         </w:rPr>
-        <w:t>WebS</w:t>
+        <w:t xml:space="preserve">phere </w:t>
       </w:r>
       <w:r>
         <w:rPr>
@@ -1703,7 +1701,7 @@
           <w:sz w:val="20"/>
           <w:szCs w:val="20"/>
         </w:rPr>
-        <w:t xml:space="preserve">phere </w:t>
+        <w:t>MQSeries, IBM RAD</w:t>
       </w:r>
       <w:r>
         <w:rPr>
@@ -1713,8 +1711,22 @@
           <w:sz w:val="20"/>
           <w:szCs w:val="20"/>
         </w:rPr>
-        <w:t>MQSeries, IBM RAD</w:t>
-      </w:r>
+        <w:t xml:space="preserve">, BEA WebLogic, </w:t>
+      </w:r>
+    </w:p>
+    <w:p>
+      <w:pPr>
+        <w:tabs>
+          <w:tab w:val="left" w:pos="3060"/>
+        </w:tabs>
+        <w:rPr>
+          <w:rStyle w:val="apple-converted-space"/>
+          <w:rFonts w:ascii="Arial" w:hAnsi="Arial" w:cs="Arial"/>
+          <w:color w:val="000000"/>
+          <w:sz w:val="20"/>
+          <w:szCs w:val="20"/>
+        </w:rPr>
+      </w:pPr>
       <w:r>
         <w:rPr>
           <w:rStyle w:val="apple-style-span"/>
@@ -1723,14 +1735,86 @@
           <w:sz w:val="20"/>
           <w:szCs w:val="20"/>
         </w:rPr>
-        <w:t xml:space="preserve">, BEA WebLogic, </w:t>
-      </w:r>
-    </w:p>
-    <w:p>
-      <w:pPr>
-        <w:tabs>
-          <w:tab w:val="left" w:pos="3060"/>
-        </w:tabs>
+        <w:tab/>
+      </w:r>
+      <w:r>
+        <w:rPr>
+          <w:rStyle w:val="apple-style-span"/>
+          <w:rFonts w:ascii="Arial" w:hAnsi="Arial" w:cs="Arial"/>
+          <w:color w:val="000000"/>
+          <w:sz w:val="20"/>
+          <w:szCs w:val="20"/>
+        </w:rPr>
+        <w:t>Adobe Flex</w:t>
+      </w:r>
+      <w:r>
+        <w:rPr>
+          <w:rStyle w:val="apple-style-span"/>
+          <w:rFonts w:ascii="Arial" w:hAnsi="Arial" w:cs="Arial"/>
+          <w:color w:val="000000"/>
+          <w:sz w:val="20"/>
+          <w:szCs w:val="20"/>
+        </w:rPr>
+        <w:t>,</w:t>
+      </w:r>
+      <w:r>
+        <w:rPr>
+          <w:rStyle w:val="apple-style-span"/>
+          <w:color w:val="000000"/>
+        </w:rPr>
+        <w:t xml:space="preserve"> </w:t>
+      </w:r>
+      <w:r>
+        <w:rPr>
+          <w:rStyle w:val="apple-style-span"/>
+          <w:rFonts w:ascii="Arial" w:hAnsi="Arial" w:cs="Arial"/>
+          <w:color w:val="000000"/>
+          <w:sz w:val="20"/>
+          <w:szCs w:val="20"/>
+        </w:rPr>
+        <w:t>SunOne,</w:t>
+      </w:r>
+      <w:r>
+        <w:rPr>
+          <w:rStyle w:val="apple-converted-space"/>
+          <w:rFonts w:ascii="Arial" w:hAnsi="Arial" w:cs="Arial"/>
+          <w:color w:val="333333"/>
+          <w:sz w:val="20"/>
+          <w:szCs w:val="20"/>
+        </w:rPr>
+        <w:t> J</w:t>
+      </w:r>
+      <w:r>
+        <w:rPr>
+          <w:rStyle w:val="apple-style-span"/>
+          <w:rFonts w:ascii="Arial" w:hAnsi="Arial" w:cs="Arial"/>
+          <w:color w:val="000000"/>
+          <w:sz w:val="20"/>
+          <w:szCs w:val="20"/>
+        </w:rPr>
+        <w:t xml:space="preserve">Builder, </w:t>
+      </w:r>
+      <w:r>
+        <w:rPr>
+          <w:rStyle w:val="apple-style-span"/>
+          <w:rFonts w:ascii="Arial" w:hAnsi="Arial" w:cs="Arial"/>
+          <w:color w:val="000000"/>
+          <w:sz w:val="20"/>
+          <w:szCs w:val="20"/>
+        </w:rPr>
+        <w:t xml:space="preserve">JBOSS, </w:t>
+      </w:r>
+      <w:r>
+        <w:rPr>
+          <w:rStyle w:val="apple-style-span"/>
+          <w:rFonts w:ascii="Arial" w:hAnsi="Arial" w:cs="Arial"/>
+          <w:color w:val="000000"/>
+          <w:sz w:val="20"/>
+          <w:szCs w:val="20"/>
+        </w:rPr>
+        <w:t>Maven</w:t>
+      </w:r>
+      <w:r>
         <w:rPr>
           <w:rStyle w:val="apple-converted-space"/>
           <w:rFonts w:ascii="Arial" w:hAnsi="Arial" w:cs="Arial"/>
@@ -1738,7 +1822,31 @@
           <w:sz w:val="20"/>
           <w:szCs w:val="20"/>
         </w:rPr>
-      </w:pPr>
+        <w:t xml:space="preserve">, Active Directory, Flex Builder, </w:t>
+      </w:r>
+    </w:p>
+    <w:p>
+      <w:pPr>
+        <w:tabs>
+          <w:tab w:val="left" w:pos="3060"/>
+        </w:tabs>
+        <w:rPr>
+          <w:rFonts w:ascii="Arial" w:hAnsi="Arial" w:cs="Arial"/>
+          <w:color w:val="000000"/>
+          <w:sz w:val="20"/>
+          <w:szCs w:val="20"/>
+        </w:rPr>
+      </w:pPr>
+      <w:r>
+        <w:rPr>
+          <w:rStyle w:val="apple-converted-space"/>
+          <w:rFonts w:ascii="Arial" w:hAnsi="Arial" w:cs="Arial"/>
+          <w:color w:val="000000"/>
+          <w:sz w:val="20"/>
+          <w:szCs w:val="20"/>
+        </w:rPr>
+        <w:tab/>
+      </w:r>
       <w:r>
         <w:rPr>
           <w:rStyle w:val="apple-style-span"/>
@@ -1747,7 +1855,7 @@
           <w:sz w:val="20"/>
           <w:szCs w:val="20"/>
         </w:rPr>
-        <w:tab/>
+        <w:t>BlazeDS/LCDS,</w:t>
       </w:r>
       <w:r>
         <w:rPr>
@@ -1757,7 +1865,7 @@
           <w:sz w:val="20"/>
           <w:szCs w:val="20"/>
         </w:rPr>
-        <w:t>Adobe Flex</w:t>
+        <w:t xml:space="preserve"> </w:t>
       </w:r>
       <w:r>
         <w:rPr>
@@ -1767,14 +1875,7 @@
           <w:sz w:val="20"/>
           <w:szCs w:val="20"/>
         </w:rPr>
-        <w:t>,</w:t>
-      </w:r>
-      <w:r>
-        <w:rPr>
-          <w:rStyle w:val="apple-style-span"/>
-          <w:color w:val="000000"/>
-        </w:rPr>
-        <w:t xml:space="preserve"> </w:t>
+        <w:t>FlexBuilder, FlashBuilder4, Mule Studio IDE</w:t>
       </w:r>
       <w:r>
         <w:rPr>
@@ -1784,17 +1885,7 @@
           <w:sz w:val="20"/>
           <w:szCs w:val="20"/>
         </w:rPr>
-        <w:t>SunOne,</w:t>
-      </w:r>
-      <w:r>
-        <w:rPr>
-          <w:rStyle w:val="apple-converted-space"/>
-          <w:rFonts w:ascii="Arial" w:hAnsi="Arial" w:cs="Arial"/>
-          <w:color w:val="333333"/>
-          <w:sz w:val="20"/>
-          <w:szCs w:val="20"/>
-        </w:rPr>
-        <w:t> J</w:t>
+        <w:t>, SourceTree</w:t>
       </w:r>
       <w:r>
         <w:rPr>
@@ -1804,9 +1895,14 @@
           <w:sz w:val="20"/>
           <w:szCs w:val="20"/>
         </w:rPr>
-        <w:t xml:space="preserve">Builder, </w:t>
-      </w:r>
-      <w:r>
+        <w:t>, XCode</w:t>
+      </w:r>
+    </w:p>
+    <w:p>
+      <w:pPr>
+        <w:tabs>
+          <w:tab w:val="left" w:pos="3060"/>
+        </w:tabs>
         <w:rPr>
           <w:rStyle w:val="apple-style-span"/>
           <w:rFonts w:ascii="Arial" w:hAnsi="Arial" w:cs="Arial"/>
@@ -1814,8 +1910,7 @@
           <w:sz w:val="20"/>
           <w:szCs w:val="20"/>
         </w:rPr>
-        <w:t xml:space="preserve">JBOSS, </w:t>
-      </w:r>
+      </w:pPr>
       <w:r>
         <w:rPr>
           <w:rStyle w:val="apple-style-span"/>
@@ -1824,40 +1919,7 @@
           <w:sz w:val="20"/>
           <w:szCs w:val="20"/>
         </w:rPr>
-        <w:t>Maven</w:t>
-      </w:r>
-      <w:r>
-        <w:rPr>
-          <w:rStyle w:val="apple-converted-space"/>
-          <w:rFonts w:ascii="Arial" w:hAnsi="Arial" w:cs="Arial"/>
-          <w:color w:val="000000"/>
-          <w:sz w:val="20"/>
-          <w:szCs w:val="20"/>
-        </w:rPr>
-        <w:t xml:space="preserve">, Active Directory, Flex Builder, </w:t>
-      </w:r>
-    </w:p>
-    <w:p>
-      <w:pPr>
-        <w:tabs>
-          <w:tab w:val="left" w:pos="3060"/>
-        </w:tabs>
-        <w:rPr>
-          <w:rFonts w:ascii="Arial" w:hAnsi="Arial" w:cs="Arial"/>
-          <w:color w:val="000000"/>
-          <w:sz w:val="20"/>
-          <w:szCs w:val="20"/>
-        </w:rPr>
-      </w:pPr>
-      <w:r>
-        <w:rPr>
-          <w:rStyle w:val="apple-converted-space"/>
-          <w:rFonts w:ascii="Arial" w:hAnsi="Arial" w:cs="Arial"/>
-          <w:color w:val="000000"/>
-          <w:sz w:val="20"/>
-          <w:szCs w:val="20"/>
-        </w:rPr>
-        <w:tab/>
+        <w:t xml:space="preserve">Markup languages/Scripts </w:t>
       </w:r>
       <w:r>
         <w:rPr>
@@ -1867,7 +1929,8 @@
           <w:sz w:val="20"/>
           <w:szCs w:val="20"/>
         </w:rPr>
-        <w:t>BlazeDS/LCDS,</w:t>
+        <w:tab/>
+        <w:t>XML, XSD, XSLT, DTD, DOM, HTML</w:t>
       </w:r>
       <w:r>
         <w:rPr>
@@ -1877,7 +1940,7 @@
           <w:sz w:val="20"/>
           <w:szCs w:val="20"/>
         </w:rPr>
-        <w:t xml:space="preserve"> </w:t>
+        <w:t>/HTML5</w:t>
       </w:r>
       <w:r>
         <w:rPr>
@@ -1887,9 +1950,14 @@
           <w:sz w:val="20"/>
           <w:szCs w:val="20"/>
         </w:rPr>
-        <w:t>FlexBuilder, FlashBuilder4, Mule Studio IDE</w:t>
-      </w:r>
-      <w:r>
+        <w:t xml:space="preserve">, DHTML, SAML, JavaScript, JSON, </w:t>
+      </w:r>
+    </w:p>
+    <w:p>
+      <w:pPr>
+        <w:tabs>
+          <w:tab w:val="left" w:pos="3060"/>
+        </w:tabs>
         <w:rPr>
           <w:rStyle w:val="apple-style-span"/>
           <w:rFonts w:ascii="Arial" w:hAnsi="Arial" w:cs="Arial"/>
@@ -1897,8 +1965,7 @@
           <w:sz w:val="20"/>
           <w:szCs w:val="20"/>
         </w:rPr>
-        <w:t>, SourceTree</w:t>
-      </w:r>
+      </w:pPr>
       <w:r>
         <w:rPr>
           <w:rStyle w:val="apple-style-span"/>
@@ -1907,14 +1974,9 @@
           <w:sz w:val="20"/>
           <w:szCs w:val="20"/>
         </w:rPr>
-        <w:t>, XCode</w:t>
-      </w:r>
-    </w:p>
-    <w:p>
-      <w:pPr>
-        <w:tabs>
-          <w:tab w:val="left" w:pos="3060"/>
-        </w:tabs>
+        <w:tab/>
+      </w:r>
+      <w:r>
         <w:rPr>
           <w:rStyle w:val="apple-style-span"/>
           <w:rFonts w:ascii="Arial" w:hAnsi="Arial" w:cs="Arial"/>
@@ -1922,7 +1984,8 @@
           <w:sz w:val="20"/>
           <w:szCs w:val="20"/>
         </w:rPr>
-      </w:pPr>
+        <w:t>CSS, Unix Shell scripts, UML, RUP</w:t>
+      </w:r>
       <w:r>
         <w:rPr>
           <w:rStyle w:val="apple-style-span"/>
@@ -1931,9 +1994,14 @@
           <w:sz w:val="20"/>
           <w:szCs w:val="20"/>
         </w:rPr>
-        <w:t xml:space="preserve">Markup languages/Scripts </w:t>
-      </w:r>
-      <w:r>
+        <w:t>, AngularJS</w:t>
+      </w:r>
+    </w:p>
+    <w:p>
+      <w:pPr>
+        <w:tabs>
+          <w:tab w:val="left" w:pos="3060"/>
+        </w:tabs>
         <w:rPr>
           <w:rStyle w:val="apple-style-span"/>
           <w:rFonts w:ascii="Arial" w:hAnsi="Arial" w:cs="Arial"/>
@@ -1941,9 +2009,7 @@
           <w:sz w:val="20"/>
           <w:szCs w:val="20"/>
         </w:rPr>
-        <w:tab/>
-        <w:t>XML, XSD, XSLT, DTD, DOM, HTML</w:t>
-      </w:r>
+      </w:pPr>
       <w:r>
         <w:rPr>
           <w:rStyle w:val="apple-style-span"/>
@@ -1952,7 +2018,7 @@
           <w:sz w:val="20"/>
           <w:szCs w:val="20"/>
         </w:rPr>
-        <w:t>/HTML5</w:t>
+        <w:t xml:space="preserve">Database </w:t>
       </w:r>
       <w:r>
         <w:rPr>
@@ -1962,14 +2028,10 @@
           <w:sz w:val="20"/>
           <w:szCs w:val="20"/>
         </w:rPr>
-        <w:t xml:space="preserve">, DHTML, SAML, JavaScript, JSON, </w:t>
-      </w:r>
-    </w:p>
-    <w:p>
-      <w:pPr>
-        <w:tabs>
-          <w:tab w:val="left" w:pos="3060"/>
-        </w:tabs>
+        <w:tab/>
+        <w:t>MS SQL Server</w:t>
+      </w:r>
+      <w:r>
         <w:rPr>
           <w:rStyle w:val="apple-style-span"/>
           <w:rFonts w:ascii="Arial" w:hAnsi="Arial" w:cs="Arial"/>
@@ -1977,7 +2039,8 @@
           <w:sz w:val="20"/>
           <w:szCs w:val="20"/>
         </w:rPr>
-      </w:pPr>
+        <w:t>, Oracle using tool Toad, DB2</w:t>
+      </w:r>
       <w:r>
         <w:rPr>
           <w:rStyle w:val="apple-style-span"/>
@@ -1986,7 +2049,7 @@
           <w:sz w:val="20"/>
           <w:szCs w:val="20"/>
         </w:rPr>
-        <w:tab/>
+        <w:t>, MyS</w:t>
       </w:r>
       <w:r>
         <w:rPr>
@@ -1996,7 +2059,7 @@
           <w:sz w:val="20"/>
           <w:szCs w:val="20"/>
         </w:rPr>
-        <w:t>CSS, Unix Shell scripts, UML, RUP</w:t>
+        <w:t>QL</w:t>
       </w:r>
       <w:r>
         <w:rPr>
@@ -2006,14 +2069,18 @@
           <w:sz w:val="20"/>
           <w:szCs w:val="20"/>
         </w:rPr>
-        <w:t>, AngularJS</w:t>
-      </w:r>
-    </w:p>
-    <w:p>
-      <w:pPr>
-        <w:tabs>
-          <w:tab w:val="left" w:pos="3060"/>
-        </w:tabs>
+        <w:t>, Sybase</w:t>
+      </w:r>
+      <w:r>
+        <w:rPr>
+          <w:rFonts w:ascii="Arial" w:hAnsi="Arial" w:cs="Arial"/>
+          <w:color w:val="000000"/>
+          <w:sz w:val="20"/>
+          <w:szCs w:val="20"/>
+        </w:rPr>
+        <w:br/>
+      </w:r>
+      <w:r>
         <w:rPr>
           <w:rStyle w:val="apple-style-span"/>
           <w:rFonts w:ascii="Arial" w:hAnsi="Arial" w:cs="Arial"/>
@@ -2021,7 +2088,8 @@
           <w:sz w:val="20"/>
           <w:szCs w:val="20"/>
         </w:rPr>
-      </w:pPr>
+        <w:t xml:space="preserve">Modeling Tools </w:t>
+      </w:r>
       <w:r>
         <w:rPr>
           <w:rStyle w:val="apple-style-span"/>
@@ -2030,7 +2098,17 @@
           <w:sz w:val="20"/>
           <w:szCs w:val="20"/>
         </w:rPr>
-        <w:t xml:space="preserve">Database </w:t>
+        <w:tab/>
+        <w:t>IBM Rational Rose, MS Visio</w:t>
+      </w:r>
+      <w:r>
+        <w:rPr>
+          <w:rFonts w:ascii="Arial" w:hAnsi="Arial" w:cs="Arial"/>
+          <w:color w:val="000000"/>
+          <w:sz w:val="20"/>
+          <w:szCs w:val="20"/>
+        </w:rPr>
+        <w:br/>
       </w:r>
       <w:r>
         <w:rPr>
@@ -2040,8 +2118,7 @@
           <w:sz w:val="20"/>
           <w:szCs w:val="20"/>
         </w:rPr>
-        <w:tab/>
-        <w:t>MS SQL Server</w:t>
+        <w:t xml:space="preserve">Protocols </w:t>
       </w:r>
       <w:r>
         <w:rPr>
@@ -2051,7 +2128,8 @@
           <w:sz w:val="20"/>
           <w:szCs w:val="20"/>
         </w:rPr>
-        <w:t>, Oracle using tool Toad, DB2</w:t>
+        <w:tab/>
+        <w:t>TCP/IP, TELNET, HTTP,</w:t>
       </w:r>
       <w:r>
         <w:rPr>
@@ -2061,7 +2139,7 @@
           <w:sz w:val="20"/>
           <w:szCs w:val="20"/>
         </w:rPr>
-        <w:t>, MyS</w:t>
+        <w:t xml:space="preserve"> HTTPS, </w:t>
       </w:r>
       <w:r>
         <w:rPr>
@@ -2071,8 +2149,21 @@
           <w:sz w:val="20"/>
           <w:szCs w:val="20"/>
         </w:rPr>
-        <w:t>QL</w:t>
-      </w:r>
+        <w:t>SMTP, LDAP, IMAP</w:t>
+      </w:r>
+    </w:p>
+    <w:p>
+      <w:pPr>
+        <w:tabs>
+          <w:tab w:val="left" w:pos="3060"/>
+        </w:tabs>
+        <w:rPr>
+          <w:b/>
+          <w:bCs/>
+          <w:sz w:val="20"/>
+          <w:szCs w:val="20"/>
+        </w:rPr>
+      </w:pPr>
       <w:r>
         <w:rPr>
           <w:rStyle w:val="apple-style-span"/>
@@ -2081,16 +2172,7 @@
           <w:sz w:val="20"/>
           <w:szCs w:val="20"/>
         </w:rPr>
-        <w:t>, Sybase</w:t>
-      </w:r>
-      <w:r>
-        <w:rPr>
-          <w:rFonts w:ascii="Arial" w:hAnsi="Arial" w:cs="Arial"/>
-          <w:color w:val="000000"/>
-          <w:sz w:val="20"/>
-          <w:szCs w:val="20"/>
-        </w:rPr>
-        <w:br/>
+        <w:t xml:space="preserve">Web Services </w:t>
       </w:r>
       <w:r>
         <w:rPr>
@@ -2100,7 +2182,8 @@
           <w:sz w:val="20"/>
           <w:szCs w:val="20"/>
         </w:rPr>
-        <w:t xml:space="preserve">Modeling Tools </w:t>
+        <w:tab/>
+        <w:t>SOA, SOAP</w:t>
       </w:r>
       <w:r>
         <w:rPr>
@@ -2110,8 +2193,7 @@
           <w:sz w:val="20"/>
           <w:szCs w:val="20"/>
         </w:rPr>
-        <w:tab/>
-        <w:t>IBM Rational Rose, MS Visio</w:t>
+        <w:t>, WSDL, XSD, Mule ESB</w:t>
       </w:r>
       <w:r>
         <w:rPr>
@@ -2130,7 +2212,7 @@
           <w:sz w:val="20"/>
           <w:szCs w:val="20"/>
         </w:rPr>
-        <w:t xml:space="preserve">Protocols </w:t>
+        <w:t xml:space="preserve">Version Controls </w:t>
       </w:r>
       <w:r>
         <w:rPr>
@@ -2141,7 +2223,7 @@
           <w:szCs w:val="20"/>
         </w:rPr>
         <w:tab/>
-        <w:t>TCP/IP, TELNET, HTTP,</w:t>
+        <w:t xml:space="preserve">CVS, </w:t>
       </w:r>
       <w:r>
         <w:rPr>
@@ -2151,7 +2233,7 @@
           <w:sz w:val="20"/>
           <w:szCs w:val="20"/>
         </w:rPr>
-        <w:t xml:space="preserve"> HTTPS, </w:t>
+        <w:t>VSS</w:t>
       </w:r>
       <w:r>
         <w:rPr>
@@ -2161,21 +2243,8 @@
           <w:sz w:val="20"/>
           <w:szCs w:val="20"/>
         </w:rPr>
-        <w:t>SMTP, LDAP, IMAP</w:t>
-      </w:r>
-    </w:p>
-    <w:p>
-      <w:pPr>
-        <w:tabs>
-          <w:tab w:val="left" w:pos="3060"/>
-        </w:tabs>
-        <w:rPr>
-          <w:b/>
-          <w:bCs/>
-          <w:sz w:val="20"/>
-          <w:szCs w:val="20"/>
-        </w:rPr>
-      </w:pPr>
+        <w:t>, SVN</w:t>
+      </w:r>
       <w:r>
         <w:rPr>
           <w:rStyle w:val="apple-style-span"/>
@@ -2184,7 +2253,16 @@
           <w:sz w:val="20"/>
           <w:szCs w:val="20"/>
         </w:rPr>
-        <w:t xml:space="preserve">Web Services </w:t>
+        <w:t>, GitHub</w:t>
+      </w:r>
+      <w:r>
+        <w:rPr>
+          <w:rFonts w:ascii="Arial" w:hAnsi="Arial" w:cs="Arial"/>
+          <w:color w:val="000000"/>
+          <w:sz w:val="20"/>
+          <w:szCs w:val="20"/>
+        </w:rPr>
+        <w:br/>
       </w:r>
       <w:r>
         <w:rPr>
@@ -2194,8 +2272,7 @@
           <w:sz w:val="20"/>
           <w:szCs w:val="20"/>
         </w:rPr>
-        <w:tab/>
-        <w:t>SOA, SOAP</w:t>
+        <w:t xml:space="preserve">Operating Systems </w:t>
       </w:r>
       <w:r>
         <w:rPr>
@@ -2205,16 +2282,8 @@
           <w:sz w:val="20"/>
           <w:szCs w:val="20"/>
         </w:rPr>
-        <w:t>, WSDL, XSD, Mule ESB</w:t>
-      </w:r>
-      <w:r>
-        <w:rPr>
-          <w:rFonts w:ascii="Arial" w:hAnsi="Arial" w:cs="Arial"/>
-          <w:color w:val="000000"/>
-          <w:sz w:val="20"/>
-          <w:szCs w:val="20"/>
-        </w:rPr>
-        <w:br/>
+        <w:tab/>
+        <w:t>Win 2000, Win NT, Win XP, UNIX</w:t>
       </w:r>
       <w:r>
         <w:rPr>
@@ -2224,87 +2293,6 @@
           <w:sz w:val="20"/>
           <w:szCs w:val="20"/>
         </w:rPr>
-        <w:t xml:space="preserve">Version Controls </w:t>
-      </w:r>
-      <w:r>
-        <w:rPr>
-          <w:rStyle w:val="apple-style-span"/>
-          <w:rFonts w:ascii="Arial" w:hAnsi="Arial" w:cs="Arial"/>
-          <w:color w:val="000000"/>
-          <w:sz w:val="20"/>
-          <w:szCs w:val="20"/>
-        </w:rPr>
-        <w:tab/>
-        <w:t xml:space="preserve">CVS, </w:t>
-      </w:r>
-      <w:r>
-        <w:rPr>
-          <w:rStyle w:val="apple-style-span"/>
-          <w:rFonts w:ascii="Arial" w:hAnsi="Arial" w:cs="Arial"/>
-          <w:color w:val="000000"/>
-          <w:sz w:val="20"/>
-          <w:szCs w:val="20"/>
-        </w:rPr>
-        <w:t>VSS</w:t>
-      </w:r>
-      <w:r>
-        <w:rPr>
-          <w:rStyle w:val="apple-style-span"/>
-          <w:rFonts w:ascii="Arial" w:hAnsi="Arial" w:cs="Arial"/>
-          <w:color w:val="000000"/>
-          <w:sz w:val="20"/>
-          <w:szCs w:val="20"/>
-        </w:rPr>
-        <w:t>, SVN</w:t>
-      </w:r>
-      <w:r>
-        <w:rPr>
-          <w:rStyle w:val="apple-style-span"/>
-          <w:rFonts w:ascii="Arial" w:hAnsi="Arial" w:cs="Arial"/>
-          <w:color w:val="000000"/>
-          <w:sz w:val="20"/>
-          <w:szCs w:val="20"/>
-        </w:rPr>
-        <w:t>, GitHub</w:t>
-      </w:r>
-      <w:r>
-        <w:rPr>
-          <w:rFonts w:ascii="Arial" w:hAnsi="Arial" w:cs="Arial"/>
-          <w:color w:val="000000"/>
-          <w:sz w:val="20"/>
-          <w:szCs w:val="20"/>
-        </w:rPr>
-        <w:br/>
-      </w:r>
-      <w:r>
-        <w:rPr>
-          <w:rStyle w:val="apple-style-span"/>
-          <w:rFonts w:ascii="Arial" w:hAnsi="Arial" w:cs="Arial"/>
-          <w:color w:val="000000"/>
-          <w:sz w:val="20"/>
-          <w:szCs w:val="20"/>
-        </w:rPr>
-        <w:t xml:space="preserve">Operating Systems </w:t>
-      </w:r>
-      <w:r>
-        <w:rPr>
-          <w:rStyle w:val="apple-style-span"/>
-          <w:rFonts w:ascii="Arial" w:hAnsi="Arial" w:cs="Arial"/>
-          <w:color w:val="000000"/>
-          <w:sz w:val="20"/>
-          <w:szCs w:val="20"/>
-        </w:rPr>
-        <w:tab/>
-        <w:t>Win 2000, Win NT, Win XP, UNIX</w:t>
-      </w:r>
-      <w:r>
-        <w:rPr>
-          <w:rStyle w:val="apple-style-span"/>
-          <w:rFonts w:ascii="Arial" w:hAnsi="Arial" w:cs="Arial"/>
-          <w:color w:val="000000"/>
-          <w:sz w:val="20"/>
-          <w:szCs w:val="20"/>
-        </w:rPr>
         <w:t>, AIX, Linux, Sun Solaris</w:t>
       </w:r>
       <w:r>
@@ -5397,21 +5385,12 @@
         </w:rPr>
         <w:t xml:space="preserve">    </w:t>
       </w:r>
-      <w:proofErr w:type="gramStart"/>
-      <w:r>
-        <w:rPr>
-          <w:b w:val="0"/>
-          <w:bCs/>
-        </w:rPr>
-        <w:t>performance</w:t>
-      </w:r>
-      <w:proofErr w:type="gramEnd"/>
-      <w:r>
-        <w:rPr>
-          <w:b w:val="0"/>
-          <w:bCs/>
-        </w:rPr>
-        <w:t>, failures and tracking of transactions.</w:t>
+      <w:r>
+        <w:rPr>
+          <w:b w:val="0"/>
+          <w:bCs/>
+        </w:rPr>
+        <w:t>performance, failures and tracking of transactions.</w:t>
       </w:r>
     </w:p>
     <w:p>
@@ -5648,13 +5627,8 @@
         </w:rPr>
         <w:t xml:space="preserve">Developed </w:t>
       </w:r>
-      <w:proofErr w:type="gramStart"/>
-      <w:r>
-        <w:t>Spring</w:t>
-      </w:r>
-      <w:proofErr w:type="gramEnd"/>
-      <w:r>
-        <w:t xml:space="preserve"> web service</w:t>
+      <w:r>
+        <w:t>Spring web service</w:t>
       </w:r>
       <w:r>
         <w:rPr>
@@ -6420,13 +6394,8 @@
         </w:rPr>
         <w:t xml:space="preserve"> </w:t>
       </w:r>
-      <w:proofErr w:type="gramStart"/>
-      <w:r>
-        <w:t>Spring</w:t>
-      </w:r>
-      <w:proofErr w:type="gramEnd"/>
-      <w:r>
-        <w:t>, Quartz &amp; Hibernate</w:t>
+      <w:r>
+        <w:t>Spring, Quartz &amp; Hibernate</w:t>
       </w:r>
       <w:r>
         <w:rPr>
@@ -7170,14 +7139,12 @@
         </w:rPr>
         <w:t xml:space="preserve"> </w:t>
       </w:r>
-      <w:proofErr w:type="gramStart"/>
       <w:r>
         <w:rPr>
           <w:bCs/>
         </w:rPr>
         <w:t>Spring</w:t>
       </w:r>
-      <w:proofErr w:type="gramEnd"/>
       <w:r>
         <w:rPr>
           <w:b w:val="0"/>
@@ -8058,23 +8025,7 @@
           <w:b w:val="0"/>
           <w:bCs/>
         </w:rPr>
-        <w:t xml:space="preserve"> application is billing system developed using Adobe Flex, frameworks like </w:t>
-      </w:r>
-      <w:proofErr w:type="gramStart"/>
-      <w:r>
-        <w:rPr>
-          <w:b w:val="0"/>
-          <w:bCs/>
-        </w:rPr>
-        <w:t>Spring</w:t>
-      </w:r>
-      <w:proofErr w:type="gramEnd"/>
-      <w:r>
-        <w:rPr>
-          <w:b w:val="0"/>
-          <w:bCs/>
-        </w:rPr>
-        <w:t>, Hibernate as well as web services.</w:t>
+        <w:t xml:space="preserve"> application is billing system developed using Adobe Flex, frameworks like Spring, Hibernate as well as web services.</w:t>
       </w:r>
     </w:p>
     <w:p>
@@ -10460,7 +10411,7 @@
 </file>
 
 <file path=word/endnotes.xml><?xml version="1.0" encoding="utf-8"?>
-<w:endnotes xmlns:wpc="http://schemas.microsoft.com/office/word/2010/wordprocessingCanvas" xmlns:mc="http://schemas.openxmlformats.org/markup-compatibility/2006" xmlns:o="urn:schemas-microsoft-com:office:office" xmlns:r="http://schemas.openxmlformats.org/officeDocument/2006/relationships" xmlns:m="http://schemas.openxmlformats.org/officeDocument/2006/math" xmlns:v="urn:schemas-microsoft-com:vml" xmlns:wp14="http://schemas.microsoft.com/office/word/2010/wordprocessingDrawing" xmlns:wp="http://schemas.openxmlformats.org/drawingml/2006/wordprocessingDrawing" xmlns:w10="urn:schemas-microsoft-com:office:word" xmlns:w="http://schemas.openxmlformats.org/wordprocessingml/2006/main" xmlns:w14="http://schemas.microsoft.com/office/word/2010/wordml" xmlns:wpg="http://schemas.microsoft.com/office/word/2010/wordprocessingGroup" xmlns:wpi="http://schemas.microsoft.com/office/word/2010/wordprocessingInk" xmlns:wne="http://schemas.microsoft.com/office/word/2006/wordml" xmlns:wps="http://schemas.microsoft.com/office/word/2010/wordprocessingShape" mc:Ignorable="w14 wp14">
+<w:endnotes xmlns:wpc="http://schemas.microsoft.com/office/word/2010/wordprocessingCanvas" xmlns:mo="http://schemas.microsoft.com/office/mac/office/2008/main" xmlns:mc="http://schemas.openxmlformats.org/markup-compatibility/2006" xmlns:mv="urn:schemas-microsoft-com:mac:vml" xmlns:o="urn:schemas-microsoft-com:office:office" xmlns:r="http://schemas.openxmlformats.org/officeDocument/2006/relationships" xmlns:m="http://schemas.openxmlformats.org/officeDocument/2006/math" xmlns:v="urn:schemas-microsoft-com:vml" xmlns:wp14="http://schemas.microsoft.com/office/word/2010/wordprocessingDrawing" xmlns:wp="http://schemas.openxmlformats.org/drawingml/2006/wordprocessingDrawing" xmlns:w10="urn:schemas-microsoft-com:office:word" xmlns:w="http://schemas.openxmlformats.org/wordprocessingml/2006/main" xmlns:w14="http://schemas.microsoft.com/office/word/2010/wordml" xmlns:wpg="http://schemas.microsoft.com/office/word/2010/wordprocessingGroup" xmlns:wpi="http://schemas.microsoft.com/office/word/2010/wordprocessingInk" xmlns:wne="http://schemas.microsoft.com/office/word/2006/wordml" xmlns:wps="http://schemas.microsoft.com/office/word/2010/wordprocessingShape" mc:Ignorable="w14 wp14">
   <w:endnote w:type="separator" w:id="-1">
     <w:p>
       <w:r>
@@ -10479,7 +10430,7 @@
 </file>
 
 <file path=word/footer1.xml><?xml version="1.0" encoding="utf-8"?>
-<w:ftr xmlns:wpc="http://schemas.microsoft.com/office/word/2010/wordprocessingCanvas" xmlns:mc="http://schemas.openxmlformats.org/markup-compatibility/2006" xmlns:o="urn:schemas-microsoft-com:office:office" xmlns:r="http://schemas.openxmlformats.org/officeDocument/2006/relationships" xmlns:m="http://schemas.openxmlformats.org/officeDocument/2006/math" xmlns:v="urn:schemas-microsoft-com:vml" xmlns:wp14="http://schemas.microsoft.com/office/word/2010/wordprocessingDrawing" xmlns:wp="http://schemas.openxmlformats.org/drawingml/2006/wordprocessingDrawing" xmlns:w10="urn:schemas-microsoft-com:office:word" xmlns:w="http://schemas.openxmlformats.org/wordprocessingml/2006/main" xmlns:w14="http://schemas.microsoft.com/office/word/2010/wordml" xmlns:wpg="http://schemas.microsoft.com/office/word/2010/wordprocessingGroup" xmlns:wpi="http://schemas.microsoft.com/office/word/2010/wordprocessingInk" xmlns:wne="http://schemas.microsoft.com/office/word/2006/wordml" xmlns:wps="http://schemas.microsoft.com/office/word/2010/wordprocessingShape" mc:Ignorable="w14 wp14">
+<w:ftr xmlns:wpc="http://schemas.microsoft.com/office/word/2010/wordprocessingCanvas" xmlns:mo="http://schemas.microsoft.com/office/mac/office/2008/main" xmlns:mc="http://schemas.openxmlformats.org/markup-compatibility/2006" xmlns:mv="urn:schemas-microsoft-com:mac:vml" xmlns:o="urn:schemas-microsoft-com:office:office" xmlns:r="http://schemas.openxmlformats.org/officeDocument/2006/relationships" xmlns:m="http://schemas.openxmlformats.org/officeDocument/2006/math" xmlns:v="urn:schemas-microsoft-com:vml" xmlns:wp14="http://schemas.microsoft.com/office/word/2010/wordprocessingDrawing" xmlns:wp="http://schemas.openxmlformats.org/drawingml/2006/wordprocessingDrawing" xmlns:w10="urn:schemas-microsoft-com:office:word" xmlns:w="http://schemas.openxmlformats.org/wordprocessingml/2006/main" xmlns:w14="http://schemas.microsoft.com/office/word/2010/wordml" xmlns:wpg="http://schemas.microsoft.com/office/word/2010/wordprocessingGroup" xmlns:wpi="http://schemas.microsoft.com/office/word/2010/wordprocessingInk" xmlns:wne="http://schemas.microsoft.com/office/word/2006/wordml" xmlns:wps="http://schemas.microsoft.com/office/word/2010/wordprocessingShape" mc:Ignorable="w14 wp14">
   <w:p>
     <w:pPr>
       <w:pStyle w:val="Footer"/>
@@ -10530,7 +10481,7 @@
 </file>
 
 <file path=word/footer2.xml><?xml version="1.0" encoding="utf-8"?>
-<w:ftr xmlns:wpc="http://schemas.microsoft.com/office/word/2010/wordprocessingCanvas" xmlns:mc="http://schemas.openxmlformats.org/markup-compatibility/2006" xmlns:o="urn:schemas-microsoft-com:office:office" xmlns:r="http://schemas.openxmlformats.org/officeDocument/2006/relationships" xmlns:m="http://schemas.openxmlformats.org/officeDocument/2006/math" xmlns:v="urn:schemas-microsoft-com:vml" xmlns:wp14="http://schemas.microsoft.com/office/word/2010/wordprocessingDrawing" xmlns:wp="http://schemas.openxmlformats.org/drawingml/2006/wordprocessingDrawing" xmlns:w10="urn:schemas-microsoft-com:office:word" xmlns:w="http://schemas.openxmlformats.org/wordprocessingml/2006/main" xmlns:w14="http://schemas.microsoft.com/office/word/2010/wordml" xmlns:wpg="http://schemas.microsoft.com/office/word/2010/wordprocessingGroup" xmlns:wpi="http://schemas.microsoft.com/office/word/2010/wordprocessingInk" xmlns:wne="http://schemas.microsoft.com/office/word/2006/wordml" xmlns:wps="http://schemas.microsoft.com/office/word/2010/wordprocessingShape" mc:Ignorable="w14 wp14">
+<w:ftr xmlns:wpc="http://schemas.microsoft.com/office/word/2010/wordprocessingCanvas" xmlns:mo="http://schemas.microsoft.com/office/mac/office/2008/main" xmlns:mc="http://schemas.openxmlformats.org/markup-compatibility/2006" xmlns:mv="urn:schemas-microsoft-com:mac:vml" xmlns:o="urn:schemas-microsoft-com:office:office" xmlns:r="http://schemas.openxmlformats.org/officeDocument/2006/relationships" xmlns:m="http://schemas.openxmlformats.org/officeDocument/2006/math" xmlns:v="urn:schemas-microsoft-com:vml" xmlns:wp14="http://schemas.microsoft.com/office/word/2010/wordprocessingDrawing" xmlns:wp="http://schemas.openxmlformats.org/drawingml/2006/wordprocessingDrawing" xmlns:w10="urn:schemas-microsoft-com:office:word" xmlns:w="http://schemas.openxmlformats.org/wordprocessingml/2006/main" xmlns:w14="http://schemas.microsoft.com/office/word/2010/wordml" xmlns:wpg="http://schemas.microsoft.com/office/word/2010/wordprocessingGroup" xmlns:wpi="http://schemas.microsoft.com/office/word/2010/wordprocessingInk" xmlns:wne="http://schemas.microsoft.com/office/word/2006/wordml" xmlns:wps="http://schemas.microsoft.com/office/word/2010/wordprocessingShape" mc:Ignorable="w14 wp14">
   <w:p>
     <w:pPr>
       <w:pStyle w:val="Footer"/>
@@ -10599,7 +10550,7 @@
 </file>
 
 <file path=word/footnotes.xml><?xml version="1.0" encoding="utf-8"?>
-<w:footnotes xmlns:wpc="http://schemas.microsoft.com/office/word/2010/wordprocessingCanvas" xmlns:mc="http://schemas.openxmlformats.org/markup-compatibility/2006" xmlns:o="urn:schemas-microsoft-com:office:office" xmlns:r="http://schemas.openxmlformats.org/officeDocument/2006/relationships" xmlns:m="http://schemas.openxmlformats.org/officeDocument/2006/math" xmlns:v="urn:schemas-microsoft-com:vml" xmlns:wp14="http://schemas.microsoft.com/office/word/2010/wordprocessingDrawing" xmlns:wp="http://schemas.openxmlformats.org/drawingml/2006/wordprocessingDrawing" xmlns:w10="urn:schemas-microsoft-com:office:word" xmlns:w="http://schemas.openxmlformats.org/wordprocessingml/2006/main" xmlns:w14="http://schemas.microsoft.com/office/word/2010/wordml" xmlns:wpg="http://schemas.microsoft.com/office/word/2010/wordprocessingGroup" xmlns:wpi="http://schemas.microsoft.com/office/word/2010/wordprocessingInk" xmlns:wne="http://schemas.microsoft.com/office/word/2006/wordml" xmlns:wps="http://schemas.microsoft.com/office/word/2010/wordprocessingShape" mc:Ignorable="w14 wp14">
+<w:footnotes xmlns:wpc="http://schemas.microsoft.com/office/word/2010/wordprocessingCanvas" xmlns:mo="http://schemas.microsoft.com/office/mac/office/2008/main" xmlns:mc="http://schemas.openxmlformats.org/markup-compatibility/2006" xmlns:mv="urn:schemas-microsoft-com:mac:vml" xmlns:o="urn:schemas-microsoft-com:office:office" xmlns:r="http://schemas.openxmlformats.org/officeDocument/2006/relationships" xmlns:m="http://schemas.openxmlformats.org/officeDocument/2006/math" xmlns:v="urn:schemas-microsoft-com:vml" xmlns:wp14="http://schemas.microsoft.com/office/word/2010/wordprocessingDrawing" xmlns:wp="http://schemas.openxmlformats.org/drawingml/2006/wordprocessingDrawing" xmlns:w10="urn:schemas-microsoft-com:office:word" xmlns:w="http://schemas.openxmlformats.org/wordprocessingml/2006/main" xmlns:w14="http://schemas.microsoft.com/office/word/2010/wordml" xmlns:wpg="http://schemas.microsoft.com/office/word/2010/wordprocessingGroup" xmlns:wpi="http://schemas.microsoft.com/office/word/2010/wordprocessingInk" xmlns:wne="http://schemas.microsoft.com/office/word/2006/wordml" xmlns:wps="http://schemas.microsoft.com/office/word/2010/wordprocessingShape" mc:Ignorable="w14 wp14">
   <w:footnote w:type="separator" w:id="-1">
     <w:p>
       <w:r>
@@ -10618,7 +10569,7 @@
 </file>
 
 <file path=word/numbering.xml><?xml version="1.0" encoding="utf-8"?>
-<w:numbering xmlns:wpc="http://schemas.microsoft.com/office/word/2010/wordprocessingCanvas" xmlns:mc="http://schemas.openxmlformats.org/markup-compatibility/2006" xmlns:o="urn:schemas-microsoft-com:office:office" xmlns:r="http://schemas.openxmlformats.org/officeDocument/2006/relationships" xmlns:m="http://schemas.openxmlformats.org/officeDocument/2006/math" xmlns:v="urn:schemas-microsoft-com:vml" xmlns:wp14="http://schemas.microsoft.com/office/word/2010/wordprocessingDrawing" xmlns:wp="http://schemas.openxmlformats.org/drawingml/2006/wordprocessingDrawing" xmlns:w10="urn:schemas-microsoft-com:office:word" xmlns:w="http://schemas.openxmlformats.org/wordprocessingml/2006/main" xmlns:w14="http://schemas.microsoft.com/office/word/2010/wordml" xmlns:wpg="http://schemas.microsoft.com/office/word/2010/wordprocessingGroup" xmlns:wpi="http://schemas.microsoft.com/office/word/2010/wordprocessingInk" xmlns:wne="http://schemas.microsoft.com/office/word/2006/wordml" xmlns:wps="http://schemas.microsoft.com/office/word/2010/wordprocessingShape" mc:Ignorable="w14 wp14">
+<w:numbering xmlns:wpc="http://schemas.microsoft.com/office/word/2010/wordprocessingCanvas" xmlns:mo="http://schemas.microsoft.com/office/mac/office/2008/main" xmlns:mc="http://schemas.openxmlformats.org/markup-compatibility/2006" xmlns:mv="urn:schemas-microsoft-com:mac:vml" xmlns:o="urn:schemas-microsoft-com:office:office" xmlns:r="http://schemas.openxmlformats.org/officeDocument/2006/relationships" xmlns:m="http://schemas.openxmlformats.org/officeDocument/2006/math" xmlns:v="urn:schemas-microsoft-com:vml" xmlns:wp14="http://schemas.microsoft.com/office/word/2010/wordprocessingDrawing" xmlns:wp="http://schemas.openxmlformats.org/drawingml/2006/wordprocessingDrawing" xmlns:w10="urn:schemas-microsoft-com:office:word" xmlns:w="http://schemas.openxmlformats.org/wordprocessingml/2006/main" xmlns:w14="http://schemas.microsoft.com/office/word/2010/wordml" xmlns:wpg="http://schemas.microsoft.com/office/word/2010/wordprocessingGroup" xmlns:wpi="http://schemas.microsoft.com/office/word/2010/wordprocessingInk" xmlns:wne="http://schemas.microsoft.com/office/word/2006/wordml" xmlns:wps="http://schemas.microsoft.com/office/word/2010/wordprocessingShape" mc:Ignorable="w14 wp14">
   <w:abstractNum w:abstractNumId="0">
     <w:nsid w:val="0000000A"/>
     <w:multiLevelType w:val="multilevel"/>
@@ -11463,7 +11414,7 @@
     </w:rPrDefault>
     <w:pPrDefault/>
   </w:docDefaults>
-  <w:latentStyles w:defLockedState="0" w:defUIPriority="99" w:defSemiHidden="1" w:defUnhideWhenUsed="1" w:defQFormat="0" w:count="267">
+  <w:latentStyles w:defLockedState="0" w:defUIPriority="99" w:defSemiHidden="1" w:defUnhideWhenUsed="1" w:defQFormat="0" w:count="276">
     <w:lsdException w:name="Normal" w:locked="1" w:semiHidden="0" w:uiPriority="0" w:unhideWhenUsed="0" w:qFormat="1"/>
     <w:lsdException w:name="heading 1" w:locked="1" w:semiHidden="0" w:uiPriority="0" w:unhideWhenUsed="0" w:qFormat="1"/>
     <w:lsdException w:name="heading 2" w:locked="1" w:semiHidden="0" w:uiPriority="0" w:unhideWhenUsed="0" w:qFormat="1"/>
@@ -12245,6 +12196,7 @@
     <w:uiPriority w:val="99"/>
     <w:rsid w:val="00BF4323"/>
     <w:tblPr>
+      <w:tblInd w:w="0" w:type="dxa"/>
       <w:tblBorders>
         <w:top w:val="single" w:sz="4" w:space="0" w:color="auto"/>
         <w:left w:val="single" w:sz="4" w:space="0" w:color="auto"/>
@@ -12253,6 +12205,12 @@
         <w:insideH w:val="single" w:sz="4" w:space="0" w:color="auto"/>
         <w:insideV w:val="single" w:sz="4" w:space="0" w:color="auto"/>
       </w:tblBorders>
+      <w:tblCellMar>
+        <w:top w:w="0" w:type="dxa"/>
+        <w:left w:w="108" w:type="dxa"/>
+        <w:bottom w:w="0" w:type="dxa"/>
+        <w:right w:w="108" w:type="dxa"/>
+      </w:tblCellMar>
     </w:tblPr>
   </w:style>
   <w:style w:type="paragraph" w:styleId="BodyText2">
@@ -12415,7 +12373,7 @@
 </file>
 
 <file path=word/stylesWithEffects.xml><?xml version="1.0" encoding="utf-8"?>
-<w:styles xmlns:wpc="http://schemas.microsoft.com/office/word/2010/wordprocessingCanvas" xmlns:mc="http://schemas.openxmlformats.org/markup-compatibility/2006" xmlns:o="urn:schemas-microsoft-com:office:office" xmlns:r="http://schemas.openxmlformats.org/officeDocument/2006/relationships" xmlns:m="http://schemas.openxmlformats.org/officeDocument/2006/math" xmlns:v="urn:schemas-microsoft-com:vml" xmlns:wp14="http://schemas.microsoft.com/office/word/2010/wordprocessingDrawing" xmlns:wp="http://schemas.openxmlformats.org/drawingml/2006/wordprocessingDrawing" xmlns:w10="urn:schemas-microsoft-com:office:word" xmlns:w="http://schemas.openxmlformats.org/wordprocessingml/2006/main" xmlns:w14="http://schemas.microsoft.com/office/word/2010/wordml" xmlns:wpg="http://schemas.microsoft.com/office/word/2010/wordprocessingGroup" xmlns:wpi="http://schemas.microsoft.com/office/word/2010/wordprocessingInk" xmlns:wne="http://schemas.microsoft.com/office/word/2006/wordml" xmlns:wps="http://schemas.microsoft.com/office/word/2010/wordprocessingShape" mc:Ignorable="w14 wp14">
+<w:styles xmlns:wpc="http://schemas.microsoft.com/office/word/2010/wordprocessingCanvas" xmlns:mo="http://schemas.microsoft.com/office/mac/office/2008/main" xmlns:mc="http://schemas.openxmlformats.org/markup-compatibility/2006" xmlns:mv="urn:schemas-microsoft-com:mac:vml" xmlns:o="urn:schemas-microsoft-com:office:office" xmlns:r="http://schemas.openxmlformats.org/officeDocument/2006/relationships" xmlns:m="http://schemas.openxmlformats.org/officeDocument/2006/math" xmlns:v="urn:schemas-microsoft-com:vml" xmlns:wp14="http://schemas.microsoft.com/office/word/2010/wordprocessingDrawing" xmlns:wp="http://schemas.openxmlformats.org/drawingml/2006/wordprocessingDrawing" xmlns:w10="urn:schemas-microsoft-com:office:word" xmlns:w="http://schemas.openxmlformats.org/wordprocessingml/2006/main" xmlns:w14="http://schemas.microsoft.com/office/word/2010/wordml" xmlns:wpg="http://schemas.microsoft.com/office/word/2010/wordprocessingGroup" xmlns:wpi="http://schemas.microsoft.com/office/word/2010/wordprocessingInk" xmlns:wne="http://schemas.microsoft.com/office/word/2006/wordml" xmlns:wps="http://schemas.microsoft.com/office/word/2010/wordprocessingShape" mc:Ignorable="w14 wp14">
   <w:docDefaults>
     <w:rPrDefault>
       <w:rPr>
@@ -12425,7 +12383,7 @@
     </w:rPrDefault>
     <w:pPrDefault/>
   </w:docDefaults>
-  <w:latentStyles w:defLockedState="0" w:defUIPriority="99" w:defSemiHidden="1" w:defUnhideWhenUsed="1" w:defQFormat="0" w:count="267">
+  <w:latentStyles w:defLockedState="0" w:defUIPriority="99" w:defSemiHidden="1" w:defUnhideWhenUsed="1" w:defQFormat="0" w:count="276">
     <w:lsdException w:name="Normal" w:locked="1" w:semiHidden="0" w:uiPriority="0" w:unhideWhenUsed="0" w:qFormat="1"/>
     <w:lsdException w:name="heading 1" w:locked="1" w:semiHidden="0" w:uiPriority="0" w:unhideWhenUsed="0" w:qFormat="1"/>
     <w:lsdException w:name="heading 2" w:locked="1" w:semiHidden="0" w:uiPriority="0" w:unhideWhenUsed="0" w:qFormat="1"/>
@@ -13207,6 +13165,7 @@
     <w:uiPriority w:val="99"/>
     <w:rsid w:val="00BF4323"/>
     <w:tblPr>
+      <w:tblInd w:w="0" w:type="dxa"/>
       <w:tblBorders>
         <w:top w:val="single" w:sz="4" w:space="0" w:color="auto"/>
         <w:left w:val="single" w:sz="4" w:space="0" w:color="auto"/>
@@ -13215,6 +13174,12 @@
         <w:insideH w:val="single" w:sz="4" w:space="0" w:color="auto"/>
         <w:insideV w:val="single" w:sz="4" w:space="0" w:color="auto"/>
       </w:tblBorders>
+      <w:tblCellMar>
+        <w:top w:w="0" w:type="dxa"/>
+        <w:left w:w="108" w:type="dxa"/>
+        <w:bottom w:w="0" w:type="dxa"/>
+        <w:right w:w="108" w:type="dxa"/>
+      </w:tblCellMar>
     </w:tblPr>
   </w:style>
   <w:style w:type="paragraph" w:styleId="BodyText2">

</xml_diff>